<commit_message>
Updates on Final Quiz V.3
</commit_message>
<xml_diff>
--- a/Courses/Software-Sciences/Module-3-Databases-New/16-Final-Quiz/16-Final-Quiz-Version-3.docx
+++ b/Courses/Software-Sciences/Module-3-Databases-New/16-Final-Quiz/16-Final-Quiz-Version-3.docx
@@ -337,11 +337,9 @@
         </w:rPr>
         <w:t xml:space="preserve">В) колоните </w:t>
       </w:r>
-      <w:proofErr w:type="spellStart"/>
       <w:r>
         <w:t>UserId</w:t>
       </w:r>
-      <w:proofErr w:type="spellEnd"/>
       <w:r>
         <w:rPr>
           <w:lang w:val="ru-RU"/>
@@ -374,13 +372,8 @@
       <w:r>
         <w:t xml:space="preserve">Г) </w:t>
       </w:r>
-      <w:proofErr w:type="spellStart"/>
-      <w:r>
-        <w:t>UserId</w:t>
-      </w:r>
-      <w:proofErr w:type="spellEnd"/>
-      <w:r>
-        <w:t xml:space="preserve"> </w:t>
+      <w:r>
+        <w:t xml:space="preserve">UserId </w:t>
       </w:r>
       <w:r>
         <w:rPr>
@@ -499,31 +492,7 @@
     </w:p>
     <w:p>
       <w:r>
-        <w:t xml:space="preserve">А) </w:t>
-      </w:r>
-      <w:proofErr w:type="spellStart"/>
-      <w:r>
-        <w:t>Връзката</w:t>
-      </w:r>
-      <w:proofErr w:type="spellEnd"/>
-      <w:r>
-        <w:t xml:space="preserve"> </w:t>
-      </w:r>
-      <w:proofErr w:type="spellStart"/>
-      <w:r>
-        <w:t>между</w:t>
-      </w:r>
-      <w:proofErr w:type="spellEnd"/>
-      <w:r>
-        <w:t xml:space="preserve"> </w:t>
-      </w:r>
-      <w:proofErr w:type="spellStart"/>
-      <w:r>
-        <w:t>таблиците</w:t>
-      </w:r>
-      <w:proofErr w:type="spellEnd"/>
-      <w:r>
-        <w:t xml:space="preserve"> </w:t>
+        <w:t xml:space="preserve">А) Връзката между таблиците </w:t>
       </w:r>
       <w:r>
         <w:t>Categories</w:t>
@@ -535,29 +504,11 @@
         <w:t>Products</w:t>
       </w:r>
       <w:r>
-        <w:t xml:space="preserve"> е </w:t>
-      </w:r>
-      <w:proofErr w:type="spellStart"/>
-      <w:r>
-        <w:t>едно</w:t>
-      </w:r>
-      <w:proofErr w:type="spellEnd"/>
-      <w:r>
-        <w:t xml:space="preserve"> </w:t>
-      </w:r>
-      <w:proofErr w:type="spellStart"/>
-      <w:r>
-        <w:t>към</w:t>
-      </w:r>
-      <w:proofErr w:type="spellEnd"/>
-      <w:r>
-        <w:t xml:space="preserve"> </w:t>
-      </w:r>
-      <w:proofErr w:type="spellStart"/>
+        <w:t xml:space="preserve"> е едно към </w:t>
+      </w:r>
       <w:r>
         <w:t>много</w:t>
       </w:r>
-      <w:proofErr w:type="spellEnd"/>
     </w:p>
     <w:p>
       <w:pPr>
@@ -567,31 +518,7 @@
         </w:rPr>
       </w:pPr>
       <w:r>
-        <w:t xml:space="preserve">Б) </w:t>
-      </w:r>
-      <w:proofErr w:type="spellStart"/>
-      <w:r>
-        <w:t>Връзката</w:t>
-      </w:r>
-      <w:proofErr w:type="spellEnd"/>
-      <w:r>
-        <w:t xml:space="preserve"> </w:t>
-      </w:r>
-      <w:proofErr w:type="spellStart"/>
-      <w:r>
-        <w:t>между</w:t>
-      </w:r>
-      <w:proofErr w:type="spellEnd"/>
-      <w:r>
-        <w:t xml:space="preserve"> </w:t>
-      </w:r>
-      <w:proofErr w:type="spellStart"/>
-      <w:r>
-        <w:t>таблиците</w:t>
-      </w:r>
-      <w:proofErr w:type="spellEnd"/>
-      <w:r>
-        <w:t xml:space="preserve"> </w:t>
+        <w:t xml:space="preserve">Б) Връзката между таблиците </w:t>
       </w:r>
       <w:r>
         <w:t xml:space="preserve">Categories и Products </w:t>
@@ -606,15 +533,7 @@
         <w:t>едно</w:t>
       </w:r>
       <w:r>
-        <w:t xml:space="preserve"> </w:t>
-      </w:r>
-      <w:proofErr w:type="spellStart"/>
-      <w:r>
-        <w:t>към</w:t>
-      </w:r>
-      <w:proofErr w:type="spellEnd"/>
-      <w:r>
-        <w:t xml:space="preserve"> </w:t>
+        <w:t xml:space="preserve"> към </w:t>
       </w:r>
       <w:r>
         <w:rPr>
@@ -625,59 +544,20 @@
     </w:p>
     <w:p>
       <w:r>
-        <w:t xml:space="preserve">Б) </w:t>
-      </w:r>
-      <w:proofErr w:type="spellStart"/>
-      <w:r>
-        <w:t>Връзката</w:t>
-      </w:r>
-      <w:proofErr w:type="spellEnd"/>
-      <w:r>
-        <w:t xml:space="preserve"> </w:t>
-      </w:r>
-      <w:proofErr w:type="spellStart"/>
-      <w:r>
-        <w:t>между</w:t>
-      </w:r>
-      <w:proofErr w:type="spellEnd"/>
-      <w:r>
-        <w:t xml:space="preserve"> </w:t>
-      </w:r>
-      <w:proofErr w:type="spellStart"/>
-      <w:r>
-        <w:t>таблиците</w:t>
-      </w:r>
-      <w:proofErr w:type="spellEnd"/>
-      <w:r>
-        <w:t xml:space="preserve"> </w:t>
+        <w:rPr>
+          <w:lang w:val="bg-BG"/>
+        </w:rPr>
+        <w:t>В</w:t>
+      </w:r>
+      <w:r>
+        <w:t xml:space="preserve">) Връзката между таблиците </w:t>
       </w:r>
       <w:r>
         <w:t xml:space="preserve">Categories и Products </w:t>
       </w:r>
       <w:r>
-        <w:t xml:space="preserve">е </w:t>
-      </w:r>
-      <w:proofErr w:type="spellStart"/>
-      <w:r>
-        <w:t>много</w:t>
-      </w:r>
-      <w:proofErr w:type="spellEnd"/>
-      <w:r>
-        <w:t xml:space="preserve"> </w:t>
-      </w:r>
-      <w:proofErr w:type="spellStart"/>
-      <w:r>
-        <w:t>към</w:t>
-      </w:r>
-      <w:proofErr w:type="spellEnd"/>
-      <w:r>
-        <w:t xml:space="preserve"> </w:t>
-      </w:r>
-      <w:proofErr w:type="spellStart"/>
-      <w:r>
-        <w:t>много</w:t>
-      </w:r>
-      <w:proofErr w:type="spellEnd"/>
+        <w:t>е много към много</w:t>
+      </w:r>
     </w:p>
     <w:p>
       <w:pPr>
@@ -929,23 +809,7 @@
                 <w:b/>
                 <w:bCs/>
               </w:rPr>
-              <w:t xml:space="preserve">ORDER BY </w:t>
-            </w:r>
-            <w:proofErr w:type="spellStart"/>
-            <w:r>
-              <w:rPr>
-                <w:b/>
-                <w:bCs/>
-              </w:rPr>
-              <w:t>order_date</w:t>
-            </w:r>
-            <w:proofErr w:type="spellEnd"/>
-            <w:r>
-              <w:rPr>
-                <w:b/>
-                <w:bCs/>
-              </w:rPr>
-              <w:t xml:space="preserve"> ASC;</w:t>
+              <w:t>ORDER BY order_date ASC;</w:t>
             </w:r>
           </w:p>
         </w:tc>
@@ -1110,133 +974,12 @@
         </w:rPr>
         <w:t xml:space="preserve">. </w:t>
       </w:r>
-      <w:proofErr w:type="spellStart"/>
-      <w:r>
-        <w:rPr>
-          <w:b/>
-          <w:bCs/>
-        </w:rPr>
-        <w:t>Кое</w:t>
-      </w:r>
-      <w:proofErr w:type="spellEnd"/>
-      <w:r>
-        <w:rPr>
-          <w:b/>
-          <w:bCs/>
-        </w:rPr>
-        <w:t xml:space="preserve"> </w:t>
-      </w:r>
-      <w:proofErr w:type="spellStart"/>
-      <w:r>
-        <w:rPr>
-          <w:b/>
-          <w:bCs/>
-        </w:rPr>
-        <w:t>от</w:t>
-      </w:r>
-      <w:proofErr w:type="spellEnd"/>
-      <w:r>
-        <w:rPr>
-          <w:b/>
-          <w:bCs/>
-        </w:rPr>
-        <w:t xml:space="preserve"> </w:t>
-      </w:r>
-      <w:proofErr w:type="spellStart"/>
-      <w:r>
-        <w:rPr>
-          <w:b/>
-          <w:bCs/>
-        </w:rPr>
-        <w:t>твърденията</w:t>
-      </w:r>
-      <w:proofErr w:type="spellEnd"/>
-      <w:r>
-        <w:rPr>
-          <w:b/>
-          <w:bCs/>
-        </w:rPr>
-        <w:t xml:space="preserve"> </w:t>
-      </w:r>
-      <w:proofErr w:type="spellStart"/>
-      <w:r>
-        <w:rPr>
-          <w:b/>
-          <w:bCs/>
-        </w:rPr>
-        <w:t>за</w:t>
-      </w:r>
-      <w:proofErr w:type="spellEnd"/>
-      <w:r>
-        <w:rPr>
-          <w:b/>
-          <w:bCs/>
-        </w:rPr>
-        <w:t xml:space="preserve"> </w:t>
-      </w:r>
-      <w:proofErr w:type="spellStart"/>
-      <w:r>
-        <w:rPr>
-          <w:b/>
-          <w:bCs/>
-        </w:rPr>
-        <w:t>отношенията</w:t>
-      </w:r>
-      <w:proofErr w:type="spellEnd"/>
-      <w:r>
-        <w:rPr>
-          <w:b/>
-          <w:bCs/>
-        </w:rPr>
-        <w:t xml:space="preserve"> </w:t>
-      </w:r>
-      <w:proofErr w:type="spellStart"/>
-      <w:r>
-        <w:rPr>
-          <w:b/>
-          <w:bCs/>
-        </w:rPr>
-        <w:t>между</w:t>
-      </w:r>
-      <w:proofErr w:type="spellEnd"/>
-      <w:r>
-        <w:rPr>
-          <w:b/>
-          <w:bCs/>
-        </w:rPr>
-        <w:t xml:space="preserve"> </w:t>
-      </w:r>
-      <w:proofErr w:type="spellStart"/>
-      <w:r>
-        <w:rPr>
-          <w:b/>
-          <w:bCs/>
-        </w:rPr>
-        <w:t>таблиците</w:t>
-      </w:r>
-      <w:proofErr w:type="spellEnd"/>
-      <w:r>
-        <w:rPr>
-          <w:b/>
-          <w:bCs/>
-        </w:rPr>
-        <w:t xml:space="preserve"> е </w:t>
-      </w:r>
-      <w:proofErr w:type="spellStart"/>
-      <w:r>
-        <w:rPr>
-          <w:b/>
-          <w:bCs/>
-        </w:rPr>
-        <w:t>вярно</w:t>
-      </w:r>
-      <w:proofErr w:type="spellEnd"/>
-      <w:r>
-        <w:rPr>
-          <w:b/>
-          <w:bCs/>
-        </w:rPr>
-        <w:t>?</w:t>
+      <w:r>
+        <w:rPr>
+          <w:b/>
+          <w:bCs/>
+        </w:rPr>
+        <w:t>Кое от твърденията за отношенията между таблиците е вярно?</w:t>
       </w:r>
     </w:p>
     <w:p>
@@ -1374,11 +1117,9 @@
         </w:rPr>
         <w:t xml:space="preserve">В) </w:t>
       </w:r>
-      <w:proofErr w:type="spellStart"/>
       <w:r>
         <w:t>BreedId</w:t>
       </w:r>
-      <w:proofErr w:type="spellEnd"/>
       <w:r>
         <w:rPr>
           <w:lang w:val="ru-RU"/>
@@ -1391,11 +1132,9 @@
         </w:rPr>
         <w:t xml:space="preserve">и </w:t>
       </w:r>
-      <w:proofErr w:type="spellStart"/>
       <w:r>
         <w:t>OwnerId</w:t>
       </w:r>
-      <w:proofErr w:type="spellEnd"/>
       <w:r>
         <w:rPr>
           <w:lang w:val="ru-RU"/>
@@ -2037,7 +1776,6 @@
         </w:rPr>
         <w:t xml:space="preserve"> </w:t>
       </w:r>
-      <w:proofErr w:type="spellStart"/>
       <w:r>
         <w:rPr>
           <w:b/>
@@ -2045,7 +1783,6 @@
         </w:rPr>
         <w:t>MountainsHikers</w:t>
       </w:r>
-      <w:proofErr w:type="spellEnd"/>
       <w:r>
         <w:rPr>
           <w:lang w:val="ru-RU"/>
@@ -2170,23 +1907,7 @@
                 <w:b/>
                 <w:bCs/>
               </w:rPr>
-              <w:t xml:space="preserve">CREATE TABLE </w:t>
-            </w:r>
-            <w:proofErr w:type="spellStart"/>
-            <w:r>
-              <w:rPr>
-                <w:b/>
-                <w:bCs/>
-              </w:rPr>
-              <w:t>MountainsHikers</w:t>
-            </w:r>
-            <w:proofErr w:type="spellEnd"/>
-            <w:r>
-              <w:rPr>
-                <w:b/>
-                <w:bCs/>
-              </w:rPr>
-              <w:t xml:space="preserve"> ( </w:t>
+              <w:t xml:space="preserve">CREATE TABLE MountainsHikers ( </w:t>
             </w:r>
           </w:p>
           <w:p>
@@ -2203,21 +1924,12 @@
               </w:rPr>
               <w:t xml:space="preserve">      </w:t>
             </w:r>
-            <w:proofErr w:type="spellStart"/>
-            <w:r>
-              <w:rPr>
-                <w:b/>
-                <w:bCs/>
-              </w:rPr>
-              <w:t>HikerId</w:t>
-            </w:r>
-            <w:proofErr w:type="spellEnd"/>
-            <w:r>
-              <w:rPr>
-                <w:b/>
-                <w:bCs/>
-              </w:rPr>
-              <w:t xml:space="preserve"> INT, </w:t>
+            <w:r>
+              <w:rPr>
+                <w:b/>
+                <w:bCs/>
+              </w:rPr>
+              <w:t xml:space="preserve">HikerId INT, </w:t>
             </w:r>
           </w:p>
           <w:p>
@@ -2234,21 +1946,12 @@
               </w:rPr>
               <w:t xml:space="preserve">      </w:t>
             </w:r>
-            <w:proofErr w:type="spellStart"/>
-            <w:r>
-              <w:rPr>
-                <w:b/>
-                <w:bCs/>
-              </w:rPr>
-              <w:t>MountainId</w:t>
-            </w:r>
-            <w:proofErr w:type="spellEnd"/>
-            <w:r>
-              <w:rPr>
-                <w:b/>
-                <w:bCs/>
-              </w:rPr>
-              <w:t xml:space="preserve"> INT, </w:t>
+            <w:r>
+              <w:rPr>
+                <w:b/>
+                <w:bCs/>
+              </w:rPr>
+              <w:t xml:space="preserve">MountainId INT, </w:t>
             </w:r>
           </w:p>
           <w:p>
@@ -2270,39 +1973,7 @@
                 <w:b/>
                 <w:bCs/>
               </w:rPr>
-              <w:t>PRIMARY KEY (</w:t>
-            </w:r>
-            <w:proofErr w:type="spellStart"/>
-            <w:r>
-              <w:rPr>
-                <w:b/>
-                <w:bCs/>
-              </w:rPr>
-              <w:t>HikerId</w:t>
-            </w:r>
-            <w:proofErr w:type="spellEnd"/>
-            <w:r>
-              <w:rPr>
-                <w:b/>
-                <w:bCs/>
-              </w:rPr>
-              <w:t xml:space="preserve">, </w:t>
-            </w:r>
-            <w:proofErr w:type="spellStart"/>
-            <w:r>
-              <w:rPr>
-                <w:b/>
-                <w:bCs/>
-              </w:rPr>
-              <w:t>MountainId</w:t>
-            </w:r>
-            <w:proofErr w:type="spellEnd"/>
-            <w:r>
-              <w:rPr>
-                <w:b/>
-                <w:bCs/>
-              </w:rPr>
-              <w:t>)</w:t>
+              <w:t>PRIMARY KEY (HikerId, MountainId)</w:t>
             </w:r>
           </w:p>
           <w:p>
@@ -3086,11 +2757,9 @@
         </w:rPr>
         <w:t xml:space="preserve"> ключ </w:t>
       </w:r>
-      <w:proofErr w:type="spellStart"/>
       <w:r>
         <w:t>EmployeeId</w:t>
       </w:r>
-      <w:proofErr w:type="spellEnd"/>
       <w:r>
         <w:rPr>
           <w:lang w:val="ru-RU"/>
@@ -3134,11 +2803,9 @@
         </w:rPr>
         <w:t xml:space="preserve"> съдържа външен ключ </w:t>
       </w:r>
-      <w:proofErr w:type="spellStart"/>
       <w:r>
         <w:t>EmployeeId</w:t>
       </w:r>
-      <w:proofErr w:type="spellEnd"/>
       <w:r>
         <w:rPr>
           <w:lang w:val="bg-BG"/>
@@ -3167,11 +2834,9 @@
         </w:rPr>
         <w:t xml:space="preserve">В) </w:t>
       </w:r>
-      <w:proofErr w:type="spellStart"/>
       <w:r>
         <w:t>EmployeeId</w:t>
       </w:r>
-      <w:proofErr w:type="spellEnd"/>
       <w:r>
         <w:rPr>
           <w:lang w:val="bg-BG"/>
@@ -3228,11 +2893,9 @@
         </w:rPr>
         <w:t xml:space="preserve"> има поле </w:t>
       </w:r>
-      <w:proofErr w:type="spellStart"/>
       <w:r>
         <w:t>DepartmentId</w:t>
       </w:r>
-      <w:proofErr w:type="spellEnd"/>
       <w:r>
         <w:rPr>
           <w:lang w:val="bg-BG"/>
@@ -3782,7 +3445,6 @@
                 <w:bCs/>
               </w:rPr>
             </w:pPr>
-            <w:proofErr w:type="spellStart"/>
             <w:r>
               <w:rPr>
                 <w:b/>
@@ -3790,7 +3452,6 @@
               </w:rPr>
               <w:t>TeritoryId</w:t>
             </w:r>
-            <w:proofErr w:type="spellEnd"/>
           </w:p>
         </w:tc>
       </w:tr>
@@ -3981,7 +3642,6 @@
         <w:lastRenderedPageBreak/>
         <w:t xml:space="preserve">Дадена е и таблицата </w:t>
       </w:r>
-      <w:proofErr w:type="spellStart"/>
       <w:r>
         <w:rPr>
           <w:b/>
@@ -3989,7 +3649,6 @@
         </w:rPr>
         <w:t>Teritories</w:t>
       </w:r>
-      <w:proofErr w:type="spellEnd"/>
       <w:r>
         <w:rPr>
           <w:b/>
@@ -4275,47 +3934,13 @@
               </w:rPr>
               <w:t xml:space="preserve">SELECT </w:t>
             </w:r>
-            <w:proofErr w:type="spellStart"/>
-            <w:r>
-              <w:rPr>
-                <w:b/>
-                <w:bCs/>
-              </w:rPr>
-              <w:t>a.Type</w:t>
-            </w:r>
-            <w:proofErr w:type="spellEnd"/>
-            <w:r>
-              <w:rPr>
-                <w:b/>
-                <w:bCs/>
-              </w:rPr>
-              <w:t xml:space="preserve">, </w:t>
-            </w:r>
-            <w:proofErr w:type="spellStart"/>
-            <w:r>
-              <w:rPr>
-                <w:b/>
-                <w:bCs/>
-              </w:rPr>
-              <w:t>a.Age</w:t>
-            </w:r>
-            <w:proofErr w:type="spellEnd"/>
-            <w:r>
-              <w:rPr>
-                <w:b/>
-                <w:bCs/>
-              </w:rPr>
-              <w:t xml:space="preserve">, </w:t>
-            </w:r>
-            <w:proofErr w:type="spellStart"/>
-            <w:r>
-              <w:rPr>
-                <w:b/>
-                <w:bCs/>
-              </w:rPr>
-              <w:t>t.Name</w:t>
-            </w:r>
-            <w:proofErr w:type="spellEnd"/>
+            <w:r>
+              <w:rPr>
+                <w:b/>
+                <w:bCs/>
+              </w:rPr>
+              <w:t>a.Type, a.Age, t.Name</w:t>
+            </w:r>
           </w:p>
           <w:p>
             <w:pPr>
@@ -4351,23 +3976,7 @@
                 <w:b/>
                 <w:bCs/>
               </w:rPr>
-              <w:t xml:space="preserve">JOIN </w:t>
-            </w:r>
-            <w:proofErr w:type="spellStart"/>
-            <w:r>
-              <w:rPr>
-                <w:b/>
-                <w:bCs/>
-              </w:rPr>
-              <w:t>Teritories</w:t>
-            </w:r>
-            <w:proofErr w:type="spellEnd"/>
-            <w:r>
-              <w:rPr>
-                <w:b/>
-                <w:bCs/>
-              </w:rPr>
-              <w:t xml:space="preserve"> AS t</w:t>
+              <w:t>JOIN Teritories AS t</w:t>
             </w:r>
           </w:p>
           <w:p>
@@ -4384,7 +3993,6 @@
               </w:rPr>
               <w:t xml:space="preserve">ON </w:t>
             </w:r>
-            <w:proofErr w:type="spellStart"/>
             <w:r>
               <w:rPr>
                 <w:b/>
@@ -4397,25 +4005,8 @@
                 <w:b/>
                 <w:bCs/>
               </w:rPr>
-              <w:t>.TeritoryId</w:t>
-            </w:r>
-            <w:proofErr w:type="spellEnd"/>
-            <w:r>
-              <w:rPr>
-                <w:b/>
-                <w:bCs/>
-              </w:rPr>
-              <w:t xml:space="preserve"> = </w:t>
-            </w:r>
-            <w:proofErr w:type="spellStart"/>
-            <w:r>
-              <w:rPr>
-                <w:b/>
-                <w:bCs/>
-              </w:rPr>
-              <w:t>t.Id</w:t>
-            </w:r>
-            <w:proofErr w:type="spellEnd"/>
+              <w:t>.TeritoryId = t.Id</w:t>
+            </w:r>
           </w:p>
           <w:p>
             <w:pPr>
@@ -4431,21 +4022,12 @@
               </w:rPr>
               <w:t xml:space="preserve">WHERE </w:t>
             </w:r>
-            <w:proofErr w:type="spellStart"/>
-            <w:r>
-              <w:rPr>
-                <w:b/>
-                <w:bCs/>
-              </w:rPr>
-              <w:t>t.Name</w:t>
-            </w:r>
-            <w:proofErr w:type="spellEnd"/>
-            <w:r>
-              <w:rPr>
-                <w:b/>
-                <w:bCs/>
-              </w:rPr>
-              <w:t xml:space="preserve"> = '</w:t>
+            <w:r>
+              <w:rPr>
+                <w:b/>
+                <w:bCs/>
+              </w:rPr>
+              <w:t>t.Name = '</w:t>
             </w:r>
             <w:r>
               <w:rPr>
@@ -4488,21 +4070,12 @@
         </w:rPr>
         <w:t xml:space="preserve"> </w:t>
       </w:r>
-      <w:proofErr w:type="spellStart"/>
-      <w:r>
-        <w:rPr>
-          <w:b/>
-          <w:bCs/>
-        </w:rPr>
-        <w:t>Таблица</w:t>
-      </w:r>
-      <w:proofErr w:type="spellEnd"/>
-      <w:r>
-        <w:rPr>
-          <w:b/>
-          <w:bCs/>
-        </w:rPr>
-        <w:t xml:space="preserve"> </w:t>
+      <w:r>
+        <w:rPr>
+          <w:b/>
+          <w:bCs/>
+        </w:rPr>
+        <w:t xml:space="preserve">Таблица </w:t>
       </w:r>
       <w:r>
         <w:rPr>
@@ -4516,55 +4089,7 @@
           <w:b/>
           <w:bCs/>
         </w:rPr>
-        <w:t xml:space="preserve"> </w:t>
-      </w:r>
-      <w:proofErr w:type="spellStart"/>
-      <w:r>
-        <w:rPr>
-          <w:b/>
-          <w:bCs/>
-        </w:rPr>
-        <w:t>съдържа</w:t>
-      </w:r>
-      <w:proofErr w:type="spellEnd"/>
-      <w:r>
-        <w:rPr>
-          <w:b/>
-          <w:bCs/>
-        </w:rPr>
-        <w:t xml:space="preserve"> </w:t>
-      </w:r>
-      <w:proofErr w:type="spellStart"/>
-      <w:r>
-        <w:rPr>
-          <w:b/>
-          <w:bCs/>
-        </w:rPr>
-        <w:t>следните</w:t>
-      </w:r>
-      <w:proofErr w:type="spellEnd"/>
-      <w:r>
-        <w:rPr>
-          <w:b/>
-          <w:bCs/>
-        </w:rPr>
-        <w:t xml:space="preserve"> </w:t>
-      </w:r>
-      <w:proofErr w:type="spellStart"/>
-      <w:r>
-        <w:rPr>
-          <w:b/>
-          <w:bCs/>
-        </w:rPr>
-        <w:t>колони</w:t>
-      </w:r>
-      <w:proofErr w:type="spellEnd"/>
-      <w:r>
-        <w:rPr>
-          <w:b/>
-          <w:bCs/>
-        </w:rPr>
-        <w:t xml:space="preserve">: </w:t>
+        <w:t xml:space="preserve"> съдържа следните колони: </w:t>
       </w:r>
       <w:r>
         <w:rPr>
@@ -4578,39 +4103,7 @@
           <w:b/>
           <w:bCs/>
         </w:rPr>
-        <w:t xml:space="preserve"> (</w:t>
-      </w:r>
-      <w:proofErr w:type="spellStart"/>
-      <w:r>
-        <w:rPr>
-          <w:b/>
-          <w:bCs/>
-        </w:rPr>
-        <w:t>първичен</w:t>
-      </w:r>
-      <w:proofErr w:type="spellEnd"/>
-      <w:r>
-        <w:rPr>
-          <w:b/>
-          <w:bCs/>
-        </w:rPr>
-        <w:t xml:space="preserve"> </w:t>
-      </w:r>
-      <w:proofErr w:type="spellStart"/>
-      <w:r>
-        <w:rPr>
-          <w:b/>
-          <w:bCs/>
-        </w:rPr>
-        <w:t>ключ</w:t>
-      </w:r>
-      <w:proofErr w:type="spellEnd"/>
-      <w:r>
-        <w:rPr>
-          <w:b/>
-          <w:bCs/>
-        </w:rPr>
-        <w:t xml:space="preserve">), </w:t>
+        <w:t xml:space="preserve"> (първичен ключ), </w:t>
       </w:r>
       <w:r>
         <w:rPr>
@@ -4879,7 +4372,6 @@
                 <w:bCs/>
               </w:rPr>
             </w:pPr>
-            <w:proofErr w:type="spellStart"/>
             <w:r>
               <w:rPr>
                 <w:b/>
@@ -4887,7 +4379,6 @@
               </w:rPr>
               <w:t>UserId</w:t>
             </w:r>
-            <w:proofErr w:type="spellEnd"/>
           </w:p>
         </w:tc>
         <w:tc>
@@ -4904,7 +4395,6 @@
                 <w:bCs/>
               </w:rPr>
             </w:pPr>
-            <w:proofErr w:type="spellStart"/>
             <w:r>
               <w:rPr>
                 <w:b/>
@@ -4912,7 +4402,6 @@
               </w:rPr>
               <w:t>ProductId</w:t>
             </w:r>
-            <w:proofErr w:type="spellEnd"/>
           </w:p>
         </w:tc>
         <w:tc>
@@ -4952,7 +4441,6 @@
                 <w:bCs/>
               </w:rPr>
             </w:pPr>
-            <w:proofErr w:type="spellStart"/>
             <w:r>
               <w:rPr>
                 <w:b/>
@@ -4960,7 +4448,6 @@
               </w:rPr>
               <w:t>TotalPrice</w:t>
             </w:r>
-            <w:proofErr w:type="spellEnd"/>
           </w:p>
         </w:tc>
       </w:tr>
@@ -5436,7 +4923,6 @@
               </w:rPr>
               <w:t xml:space="preserve">SELECT </w:t>
             </w:r>
-            <w:proofErr w:type="spellStart"/>
             <w:r>
               <w:rPr>
                 <w:b/>
@@ -5444,7 +4930,6 @@
               </w:rPr>
               <w:t>ProductId</w:t>
             </w:r>
-            <w:proofErr w:type="spellEnd"/>
             <w:r>
               <w:rPr>
                 <w:b/>
@@ -5466,7 +4951,6 @@
               </w:rPr>
               <w:t xml:space="preserve">) AS </w:t>
             </w:r>
-            <w:proofErr w:type="spellStart"/>
             <w:r>
               <w:rPr>
                 <w:b/>
@@ -5474,7 +4958,6 @@
               </w:rPr>
               <w:t>BiggestQuantity</w:t>
             </w:r>
-            <w:proofErr w:type="spellEnd"/>
           </w:p>
           <w:p>
             <w:pPr>
@@ -5519,7 +5002,6 @@
               </w:rPr>
               <w:t xml:space="preserve">WHERE </w:t>
             </w:r>
-            <w:proofErr w:type="spellStart"/>
             <w:r>
               <w:rPr>
                 <w:b/>
@@ -5527,7 +5009,6 @@
               </w:rPr>
               <w:t>TotalPrice</w:t>
             </w:r>
-            <w:proofErr w:type="spellEnd"/>
             <w:r>
               <w:rPr>
                 <w:b/>
@@ -5550,7 +5031,6 @@
               </w:rPr>
               <w:t xml:space="preserve">GROUP BY </w:t>
             </w:r>
-            <w:proofErr w:type="spellStart"/>
             <w:r>
               <w:rPr>
                 <w:b/>
@@ -5558,7 +5038,6 @@
               </w:rPr>
               <w:t>ProductId</w:t>
             </w:r>
-            <w:proofErr w:type="spellEnd"/>
             <w:r>
               <w:rPr>
                 <w:b/>

</xml_diff>